<commit_message>
Changing some EMSL Summer School files
</commit_message>
<xml_diff>
--- a/EMSL Summer School 2020/FTICR Analysis Walkthrough.docx
+++ b/EMSL Summer School 2020/FTICR Analysis Walkthrough.docx
@@ -115,207 +115,12 @@
           <w:iCs/>
         </w:rPr>
       </w:pPr>
-      <w:proofErr w:type="spellStart"/>
-      <w:proofErr w:type="gramStart"/>
       <w:r>
         <w:rPr>
           <w:i/>
           <w:iCs/>
         </w:rPr>
-        <w:t>install.packages</w:t>
-      </w:r>
-      <w:proofErr w:type="spellEnd"/>
-      <w:proofErr w:type="gramEnd"/>
-      <w:r>
-        <w:rPr>
-          <w:i/>
-          <w:iCs/>
-        </w:rPr>
-        <w:t>(c</w:t>
-      </w:r>
-      <w:r>
-        <w:rPr>
-          <w:i/>
-          <w:iCs/>
-        </w:rPr>
-        <w:t>(“vegan”, “reshape2”, “ggplot2”,</w:t>
-      </w:r>
-      <w:r>
-        <w:rPr>
-          <w:i/>
-          <w:iCs/>
-        </w:rPr>
-        <w:t xml:space="preserve"> </w:t>
-      </w:r>
-      <w:r>
-        <w:rPr>
-          <w:i/>
-          <w:iCs/>
-        </w:rPr>
-        <w:t>“</w:t>
-      </w:r>
-      <w:proofErr w:type="spellStart"/>
-      <w:r>
-        <w:rPr>
-          <w:i/>
-          <w:iCs/>
-        </w:rPr>
-        <w:t>devtools</w:t>
-      </w:r>
-      <w:proofErr w:type="spellEnd"/>
-      <w:r>
-        <w:rPr>
-          <w:i/>
-          <w:iCs/>
-        </w:rPr>
-        <w:t>”</w:t>
-      </w:r>
-      <w:r>
-        <w:rPr>
-          <w:i/>
-          <w:iCs/>
-        </w:rPr>
-        <w:t>,</w:t>
-      </w:r>
-      <w:r>
-        <w:rPr>
-          <w:i/>
-          <w:iCs/>
-        </w:rPr>
-        <w:t xml:space="preserve"> </w:t>
-      </w:r>
-      <w:r>
-        <w:rPr>
-          <w:i/>
-          <w:iCs/>
-        </w:rPr>
-        <w:t>”</w:t>
-      </w:r>
-      <w:proofErr w:type="spellStart"/>
-      <w:r>
-        <w:rPr>
-          <w:i/>
-          <w:iCs/>
-        </w:rPr>
-        <w:t>dplyr</w:t>
-      </w:r>
-      <w:proofErr w:type="spellEnd"/>
-      <w:r>
-        <w:rPr>
-          <w:i/>
-          <w:iCs/>
-        </w:rPr>
-        <w:t>”, “</w:t>
-      </w:r>
-      <w:proofErr w:type="spellStart"/>
-      <w:r>
-        <w:rPr>
-          <w:i/>
-          <w:iCs/>
-        </w:rPr>
-        <w:t>tidyr</w:t>
-      </w:r>
-      <w:proofErr w:type="spellEnd"/>
-      <w:r>
-        <w:rPr>
-          <w:i/>
-          <w:iCs/>
-        </w:rPr>
-        <w:t>”, “</w:t>
-      </w:r>
-      <w:proofErr w:type="spellStart"/>
-      <w:r>
-        <w:rPr>
-          <w:i/>
-          <w:iCs/>
-        </w:rPr>
-        <w:t>easycsv</w:t>
-      </w:r>
-      <w:proofErr w:type="spellEnd"/>
-      <w:r>
-        <w:rPr>
-          <w:i/>
-          <w:iCs/>
-        </w:rPr>
-        <w:t>”</w:t>
-      </w:r>
-      <w:r>
-        <w:rPr>
-          <w:i/>
-          <w:iCs/>
-        </w:rPr>
-        <w:t>)</w:t>
-      </w:r>
-      <w:r>
-        <w:rPr>
-          <w:i/>
-          <w:iCs/>
-        </w:rPr>
-        <w:t>)</w:t>
-      </w:r>
-    </w:p>
-    <w:p>
-      <w:pPr>
-        <w:pStyle w:val="ListParagraph"/>
-        <w:numPr>
-          <w:ilvl w:val="1"/>
-          <w:numId w:val="1"/>
-        </w:numPr>
-        <w:jc w:val="both"/>
-        <w:rPr>
-          <w:i/>
-          <w:iCs/>
-        </w:rPr>
-      </w:pPr>
-      <w:proofErr w:type="spellStart"/>
-      <w:proofErr w:type="gramStart"/>
-      <w:r>
-        <w:rPr>
-          <w:i/>
-          <w:iCs/>
-        </w:rPr>
-        <w:t>devtools</w:t>
-      </w:r>
-      <w:proofErr w:type="spellEnd"/>
-      <w:r>
-        <w:rPr>
-          <w:i/>
-          <w:iCs/>
-        </w:rPr>
-        <w:t>::</w:t>
-      </w:r>
-      <w:proofErr w:type="spellStart"/>
-      <w:proofErr w:type="gramEnd"/>
-      <w:r>
-        <w:rPr>
-          <w:i/>
-          <w:iCs/>
-        </w:rPr>
-        <w:t>install_github</w:t>
-      </w:r>
-      <w:proofErr w:type="spellEnd"/>
-      <w:r>
-        <w:rPr>
-          <w:i/>
-          <w:iCs/>
-        </w:rPr>
-        <w:t>("EMSL-Computing/</w:t>
-      </w:r>
-      <w:proofErr w:type="spellStart"/>
-      <w:r>
-        <w:rPr>
-          <w:i/>
-          <w:iCs/>
-        </w:rPr>
-        <w:t>ftmsRanalysis</w:t>
-      </w:r>
-      <w:proofErr w:type="spellEnd"/>
-      <w:r>
-        <w:rPr>
-          <w:i/>
-          <w:iCs/>
-        </w:rPr>
-        <w:t>")</w:t>
+        <w:t>Please follow the commands found in the top directory on the associated GitHub page</w:t>
       </w:r>
     </w:p>
     <w:p>
@@ -738,20 +543,20 @@
         <w:jc w:val="both"/>
       </w:pPr>
       <w:r>
+        <w:t>Drag and drop all .xml files into the green box labeled “Drop Spectra Files”</w:t>
+      </w:r>
+    </w:p>
+    <w:p>
+      <w:pPr>
+        <w:pStyle w:val="ListParagraph"/>
+        <w:numPr>
+          <w:ilvl w:val="0"/>
+          <w:numId w:val="3"/>
+        </w:numPr>
+        <w:jc w:val="both"/>
+      </w:pPr>
+      <w:r>
         <w:lastRenderedPageBreak/>
-        <w:t>Drag and drop all .xml files into the green box labeled “Drop Spectra Files”</w:t>
-      </w:r>
-    </w:p>
-    <w:p>
-      <w:pPr>
-        <w:pStyle w:val="ListParagraph"/>
-        <w:numPr>
-          <w:ilvl w:val="0"/>
-          <w:numId w:val="3"/>
-        </w:numPr>
-        <w:jc w:val="both"/>
-      </w:pPr>
-      <w:r>
         <w:t xml:space="preserve">Run the </w:t>
       </w:r>
       <w:proofErr w:type="spellStart"/>
@@ -836,14 +641,16 @@
       <w:r>
         <w:t xml:space="preserve"> named “Processed</w:t>
       </w:r>
+      <w:proofErr w:type="gramStart"/>
       <w:r>
         <w:t>_</w:t>
       </w:r>
       <w:r>
-        <w:t>HJ_Andrews</w:t>
-      </w:r>
-      <w:r>
-        <w:t>_Tutorial</w:t>
+        <w:t>[</w:t>
+      </w:r>
+      <w:proofErr w:type="gramEnd"/>
+      <w:r>
+        <w:t>Sample Name]</w:t>
       </w:r>
       <w:r>
         <w:t>_Data.csv,” which contains the</w:t>
@@ -864,13 +671,10 @@
         <w:t xml:space="preserve">sample data, </w:t>
       </w:r>
       <w:r>
-        <w:t>and “Processed_</w:t>
-      </w:r>
-      <w:r>
-        <w:t>HJ_Andrews</w:t>
-      </w:r>
-      <w:r>
-        <w:t>_Tutorial_</w:t>
+        <w:t>and “Processed</w:t>
+      </w:r>
+      <w:r>
+        <w:t>_[Sample Name]_</w:t>
       </w:r>
       <w:r>
         <w:t>Mol.csv”</w:t>
@@ -897,7 +701,7 @@
           <w:b/>
           <w:bCs/>
         </w:rPr>
-        <w:t>Transformation_Analysis.R</w:t>
+        <w:t>Generate_MolProp_Plot.R</w:t>
       </w:r>
       <w:proofErr w:type="spellEnd"/>
       <w:r>
@@ -914,7 +718,10 @@
         <w:jc w:val="both"/>
       </w:pPr>
       <w:r>
-        <w:t>This script uses a database of known biochemical transformations and their specific masses to identify compounds which might be involved in a reaction</w:t>
+        <w:t xml:space="preserve">This script </w:t>
+      </w:r>
+      <w:r>
+        <w:t>will generate a plot of some molecular formula property based upon your selection.</w:t>
       </w:r>
     </w:p>
     <w:p>
@@ -927,111 +734,7 @@
         <w:jc w:val="both"/>
       </w:pPr>
       <w:r>
-        <w:t xml:space="preserve">This tutorial only guides the analysis of amino acid transformations but the whole database that we typically use </w:t>
-      </w:r>
-      <w:r>
-        <w:t>is also provided on GitHub</w:t>
-      </w:r>
-    </w:p>
-    <w:p>
-      <w:pPr>
-        <w:pStyle w:val="ListParagraph"/>
-        <w:numPr>
-          <w:ilvl w:val="2"/>
-          <w:numId w:val="3"/>
-        </w:numPr>
-        <w:jc w:val="both"/>
-      </w:pPr>
-      <w:r>
-        <w:t>Analyzing with the whole database can be time consuming depending on the number of samples</w:t>
-      </w:r>
-    </w:p>
-    <w:p>
-      <w:pPr>
-        <w:pStyle w:val="ListParagraph"/>
-        <w:numPr>
-          <w:ilvl w:val="1"/>
-          <w:numId w:val="3"/>
-        </w:numPr>
-        <w:jc w:val="both"/>
-      </w:pPr>
-      <w:r>
-        <w:t>This script will generate many files and two figures</w:t>
-      </w:r>
-      <w:r>
-        <w:t>:</w:t>
-      </w:r>
-    </w:p>
-    <w:p>
-      <w:pPr>
-        <w:pStyle w:val="ListParagraph"/>
-        <w:numPr>
-          <w:ilvl w:val="2"/>
-          <w:numId w:val="3"/>
-        </w:numPr>
-        <w:jc w:val="both"/>
-      </w:pPr>
-      <w:r>
-        <w:t>There will be two folders created titled “Transformation Peak Comparisons” and “Transformations per Peak”. These folders contain peak-level information about the transformations and can be used in network generation</w:t>
-      </w:r>
-    </w:p>
-    <w:p>
-      <w:pPr>
-        <w:pStyle w:val="ListParagraph"/>
-        <w:numPr>
-          <w:ilvl w:val="2"/>
-          <w:numId w:val="3"/>
-        </w:numPr>
-        <w:jc w:val="both"/>
-      </w:pPr>
-      <w:r>
-        <w:t xml:space="preserve">A transformation profile will also be created – this will detail the number and types of transformations associated with each </w:t>
-      </w:r>
-      <w:r>
-        <w:t>sample</w:t>
-      </w:r>
-    </w:p>
-    <w:p>
-      <w:pPr>
-        <w:pStyle w:val="ListParagraph"/>
-        <w:numPr>
-          <w:ilvl w:val="2"/>
-          <w:numId w:val="3"/>
-        </w:numPr>
-        <w:jc w:val="both"/>
-      </w:pPr>
-      <w:r>
-        <w:t xml:space="preserve">The figures </w:t>
-      </w:r>
-      <w:r>
-        <w:t>plot</w:t>
-      </w:r>
-      <w:r>
-        <w:t xml:space="preserve"> 1)</w:t>
-      </w:r>
-      <w:r>
-        <w:t xml:space="preserve"> </w:t>
-      </w:r>
-      <w:r>
-        <w:t>a comparison of</w:t>
-      </w:r>
-      <w:r>
-        <w:t xml:space="preserve"> AA transformations </w:t>
-      </w:r>
-      <w:r>
-        <w:t>between</w:t>
-      </w:r>
-      <w:r>
-        <w:t xml:space="preserve"> surface and pore water, and 2) </w:t>
-      </w:r>
-      <w:r>
-        <w:t>a comparison of</w:t>
-      </w:r>
-      <w:r>
-        <w:t xml:space="preserve"> AA transformations to themselves</w:t>
-      </w:r>
-      <w:r>
-        <w:t xml:space="preserve"> within the overall dataset</w:t>
+        <w:t>This will output two separate plots: A boxplot that details the distributions of the provided property on a per-sample basis, and the average of many different properties across samples</w:t>
       </w:r>
     </w:p>
     <w:p>
@@ -1044,7 +747,7 @@
         <w:jc w:val="both"/>
       </w:pPr>
       <w:r>
-        <w:t xml:space="preserve">Now we will analyze the carbon use efficiency of each compound by running the </w:t>
+        <w:t xml:space="preserve">You can also begin analyzing variations in the carbon character by running the </w:t>
       </w:r>
       <w:proofErr w:type="spellStart"/>
       <w:r>
@@ -1052,126 +755,45 @@
           <w:b/>
           <w:bCs/>
         </w:rPr>
-        <w:t>Carbon_Efficiency.R</w:t>
+        <w:t>Generate_VK_Plot.R</w:t>
       </w:r>
       <w:proofErr w:type="spellEnd"/>
       <w:r>
-        <w:t xml:space="preserve"> script to calculate. </w:t>
+        <w:t xml:space="preserve"> script as detailed above.</w:t>
+      </w:r>
+    </w:p>
+    <w:p>
+      <w:pPr>
+        <w:pStyle w:val="ListParagraph"/>
+        <w:numPr>
+          <w:ilvl w:val="1"/>
+          <w:numId w:val="3"/>
+        </w:numPr>
+        <w:jc w:val="both"/>
+      </w:pPr>
+      <w:r>
+        <w:t>This will help you analyze the ‘molecular landscape’ of your samples, enabling you to comment upon the different types of carbon which are present.</w:t>
+      </w:r>
+    </w:p>
+    <w:p>
+      <w:pPr>
+        <w:pStyle w:val="ListParagraph"/>
+        <w:numPr>
+          <w:ilvl w:val="1"/>
+          <w:numId w:val="3"/>
+        </w:numPr>
+        <w:jc w:val="both"/>
+      </w:pPr>
+      <w:r>
+        <w:t xml:space="preserve">This will generate two different Van </w:t>
       </w:r>
       <w:proofErr w:type="spellStart"/>
-      <w:proofErr w:type="gramStart"/>
-      <w:r>
-        <w:t>Y</w:t>
-      </w:r>
-      <w:r>
-        <w:rPr>
-          <w:vertAlign w:val="subscript"/>
-        </w:rPr>
-        <w:t>cs,i</w:t>
+      <w:r>
+        <w:t>Krevelen</w:t>
       </w:r>
       <w:proofErr w:type="spellEnd"/>
-      <w:proofErr w:type="gramEnd"/>
-      <w:r>
-        <w:t xml:space="preserve"> or  “the stoichiometric coefficient of </w:t>
-      </w:r>
-      <w:proofErr w:type="spellStart"/>
-      <w:r>
-        <w:rPr>
-          <w:i/>
-          <w:iCs/>
-        </w:rPr>
-        <w:t>i</w:t>
-      </w:r>
-      <w:r>
-        <w:t>th</w:t>
-      </w:r>
-      <w:proofErr w:type="spellEnd"/>
-      <w:r>
-        <w:t xml:space="preserve"> carbon source</w:t>
-      </w:r>
-      <w:r>
-        <w:t>.”</w:t>
-      </w:r>
-      <w:r>
-        <w:t xml:space="preserve"> </w:t>
-      </w:r>
-      <w:r>
-        <w:t xml:space="preserve">This metric </w:t>
-      </w:r>
-      <w:r>
-        <w:t>is a measure of the number of moles carbon required to produce biomass</w:t>
-      </w:r>
-    </w:p>
-    <w:p>
-      <w:pPr>
-        <w:pStyle w:val="ListParagraph"/>
-        <w:numPr>
-          <w:ilvl w:val="1"/>
-          <w:numId w:val="3"/>
-        </w:numPr>
-        <w:jc w:val="both"/>
-      </w:pPr>
-      <w:r>
-        <w:t>Low values would indicate an efficient system because fewer moles are required to generate biomass</w:t>
-      </w:r>
-      <w:r>
-        <w:t>; high values in turn would indicate an inefficient system</w:t>
-      </w:r>
-    </w:p>
-    <w:p>
-      <w:pPr>
-        <w:pStyle w:val="ListParagraph"/>
-        <w:numPr>
-          <w:ilvl w:val="1"/>
-          <w:numId w:val="3"/>
-        </w:numPr>
-        <w:jc w:val="both"/>
-      </w:pPr>
-      <w:r>
-        <w:t xml:space="preserve">This script will </w:t>
-      </w:r>
-      <w:r>
-        <w:t>create</w:t>
-      </w:r>
-      <w:r>
-        <w:t xml:space="preserve"> two figures which will </w:t>
-      </w:r>
-      <w:r>
-        <w:t>plot</w:t>
-      </w:r>
-      <w:r>
-        <w:t xml:space="preserve"> the </w:t>
-      </w:r>
-      <w:proofErr w:type="spellStart"/>
-      <w:proofErr w:type="gramStart"/>
-      <w:r>
-        <w:t>Y</w:t>
-      </w:r>
-      <w:r>
-        <w:rPr>
-          <w:vertAlign w:val="subscript"/>
-        </w:rPr>
-        <w:t>cs,I</w:t>
-      </w:r>
-      <w:proofErr w:type="spellEnd"/>
-      <w:proofErr w:type="gramEnd"/>
-      <w:r>
-        <w:t xml:space="preserve"> distributions</w:t>
-      </w:r>
-      <w:r>
-        <w:t xml:space="preserve"> within each sample</w:t>
-      </w:r>
-      <w:r>
-        <w:t xml:space="preserve"> and </w:t>
-      </w:r>
-      <w:r>
-        <w:t xml:space="preserve">the </w:t>
-      </w:r>
-      <w:r>
-        <w:t>means by sample</w:t>
-      </w:r>
-      <w:r>
-        <w:t>. Using this data, we can gain an understanding of how the carbon-use efficiency within HJ Andrews watershed changes through space and time.</w:t>
+      <w:r>
+        <w:t xml:space="preserve"> plots: The first will plot a VK diagram for all of the molecular formula found across the dataset; the second will generate a plot for an individual sample that you specify.</w:t>
       </w:r>
     </w:p>
     <w:sectPr>

</xml_diff>